<commit_message>
sửa báo cáo bài tập tuần 2 theo format
</commit_message>
<xml_diff>
--- a/BT2/BaoCaoBT2.docx
+++ b/BT2/BaoCaoBT2.docx
@@ -285,9 +285,9 @@
         </w:rPr>
         <w:lastRenderedPageBreak/>
         <w:drawing>
-          <wp:inline distT="0" distB="0" distL="0" distR="0" wp14:anchorId="7B3E22C2" wp14:editId="19B93863">
-            <wp:extent cx="5478780" cy="3764280"/>
-            <wp:effectExtent l="0" t="0" r="7620" b="7620"/>
+          <wp:inline distT="0" distB="0" distL="0" distR="0" wp14:anchorId="7B3E22C2" wp14:editId="5187A922">
+            <wp:extent cx="5478780" cy="3162300"/>
+            <wp:effectExtent l="0" t="0" r="7620" b="0"/>
             <wp:docPr id="476413" name="Hình ảnh 1" descr="Ảnh có chứa văn bản, ảnh chụp màn hình, Phông chữ&#10;&#10;Mô tả được tạo tự động"/>
             <wp:cNvGraphicFramePr>
               <a:graphicFrameLocks xmlns:a="http://schemas.openxmlformats.org/drawingml/2006/main" noChangeAspect="1"/>
@@ -308,7 +308,7 @@
                   <pic:spPr>
                     <a:xfrm>
                       <a:off x="0" y="0"/>
-                      <a:ext cx="5478780" cy="3764280"/>
+                      <a:ext cx="5478780" cy="3162300"/>
                     </a:xfrm>
                     <a:prstGeom prst="rect">
                       <a:avLst/>
@@ -399,15 +399,14 @@
         <w:rPr>
           <w:i/>
           <w:iCs/>
-          <w:noProof/>
           <w:sz w:val="26"/>
           <w:szCs w:val="26"/>
         </w:rPr>
         <w:drawing>
-          <wp:inline distT="0" distB="0" distL="0" distR="0" wp14:anchorId="773C7A49" wp14:editId="737ACA79">
-            <wp:extent cx="5943600" cy="2825115"/>
-            <wp:effectExtent l="0" t="0" r="0" b="0"/>
-            <wp:docPr id="2008385764" name="Hình ảnh 1" descr="Ảnh có chứa văn bản, ảnh chụp màn hình, màn hình, phần mềm&#10;&#10;Mô tả được tạo tự động"/>
+          <wp:inline distT="0" distB="0" distL="0" distR="0" wp14:anchorId="358B5BCF" wp14:editId="7D0795B8">
+            <wp:extent cx="5943600" cy="3820160"/>
+            <wp:effectExtent l="0" t="0" r="0" b="8890"/>
+            <wp:docPr id="1276589" name="Hình ảnh 1" descr="Ảnh có chứa văn bản, ảnh chụp màn hình, phần mềm&#10;&#10;Mô tả được tạo tự động"/>
             <wp:cNvGraphicFramePr>
               <a:graphicFrameLocks xmlns:a="http://schemas.openxmlformats.org/drawingml/2006/main" noChangeAspect="1"/>
             </wp:cNvGraphicFramePr>
@@ -415,7 +414,7 @@
               <a:graphicData uri="http://schemas.openxmlformats.org/drawingml/2006/picture">
                 <pic:pic xmlns:pic="http://schemas.openxmlformats.org/drawingml/2006/picture">
                   <pic:nvPicPr>
-                    <pic:cNvPr id="2008385764" name="Hình ảnh 1" descr="Ảnh có chứa văn bản, ảnh chụp màn hình, màn hình, phần mềm&#10;&#10;Mô tả được tạo tự động"/>
+                    <pic:cNvPr id="1276589" name="Hình ảnh 1" descr="Ảnh có chứa văn bản, ảnh chụp màn hình, phần mềm&#10;&#10;Mô tả được tạo tự động"/>
                     <pic:cNvPicPr/>
                   </pic:nvPicPr>
                   <pic:blipFill>
@@ -427,7 +426,7 @@
                   <pic:spPr>
                     <a:xfrm>
                       <a:off x="0" y="0"/>
-                      <a:ext cx="5943600" cy="2825115"/>
+                      <a:ext cx="5943600" cy="3820160"/>
                     </a:xfrm>
                     <a:prstGeom prst="rect">
                       <a:avLst/>
@@ -657,15 +656,14 @@
         <w:rPr>
           <w:b/>
           <w:bCs/>
-          <w:noProof/>
           <w:sz w:val="26"/>
           <w:szCs w:val="26"/>
         </w:rPr>
         <w:drawing>
-          <wp:inline distT="0" distB="0" distL="0" distR="0" wp14:anchorId="6E84906D" wp14:editId="7A030493">
-            <wp:extent cx="5943600" cy="918210"/>
-            <wp:effectExtent l="0" t="0" r="0" b="0"/>
-            <wp:docPr id="265672280" name="Hình ảnh 1" descr="Ảnh có chứa văn bản, ảnh chụp màn hình, Phông chữ&#10;&#10;Mô tả được tạo tự động"/>
+          <wp:inline distT="0" distB="0" distL="0" distR="0" wp14:anchorId="70313135" wp14:editId="5F93C905">
+            <wp:extent cx="5943600" cy="1480820"/>
+            <wp:effectExtent l="0" t="0" r="0" b="5080"/>
+            <wp:docPr id="1641491250" name="Hình ảnh 1" descr="Ảnh có chứa văn bản, Phông chữ, ảnh chụp màn hình&#10;&#10;Mô tả được tạo tự động"/>
             <wp:cNvGraphicFramePr>
               <a:graphicFrameLocks xmlns:a="http://schemas.openxmlformats.org/drawingml/2006/main" noChangeAspect="1"/>
             </wp:cNvGraphicFramePr>
@@ -673,7 +671,7 @@
               <a:graphicData uri="http://schemas.openxmlformats.org/drawingml/2006/picture">
                 <pic:pic xmlns:pic="http://schemas.openxmlformats.org/drawingml/2006/picture">
                   <pic:nvPicPr>
-                    <pic:cNvPr id="265672280" name="Hình ảnh 1" descr="Ảnh có chứa văn bản, ảnh chụp màn hình, Phông chữ&#10;&#10;Mô tả được tạo tự động"/>
+                    <pic:cNvPr id="1641491250" name="Hình ảnh 1" descr="Ảnh có chứa văn bản, Phông chữ, ảnh chụp màn hình&#10;&#10;Mô tả được tạo tự động"/>
                     <pic:cNvPicPr/>
                   </pic:nvPicPr>
                   <pic:blipFill>
@@ -685,7 +683,7 @@
                   <pic:spPr>
                     <a:xfrm>
                       <a:off x="0" y="0"/>
-                      <a:ext cx="5943600" cy="918210"/>
+                      <a:ext cx="5943600" cy="1480820"/>
                     </a:xfrm>
                     <a:prstGeom prst="rect">
                       <a:avLst/>

</xml_diff>